<commit_message>
Screenshots for processing purcahse of an item
</commit_message>
<xml_diff>
--- a/Documents/Open Sea Marketplace.docx
+++ b/Documents/Open Sea Marketplace.docx
@@ -24,10 +24,10 @@
             <v:path o:extrusionok="f" gradientshapeok="t" o:connecttype="rect"/>
             <o:lock v:ext="edit" aspectratio="t"/>
           </v:shapetype>
-          <v:shape id="_x0000_i1026" type="#_x0000_t75" style="width:350.45pt;height:284.65pt" o:ole="">
+          <v:shape id="_x0000_i1025" type="#_x0000_t75" style="width:350.45pt;height:284.65pt" o:ole="">
             <v:imagedata r:id="rId4" o:title=""/>
           </v:shape>
-          <o:OLEObject Type="Embed" ProgID="Paint.Picture" ShapeID="_x0000_i1026" DrawAspect="Content" ObjectID="_1706259060" r:id="rId5"/>
+          <o:OLEObject Type="Embed" ProgID="Paint.Picture" ShapeID="_x0000_i1025" DrawAspect="Content" ObjectID="_1706260320" r:id="rId5"/>
         </w:object>
       </w:r>
     </w:p>
@@ -35,10 +35,10 @@
     <w:p>
       <w:r>
         <w:object w:dxaOrig="4980" w:dyaOrig="1800" w14:anchorId="0E6902A8">
-          <v:shape id="_x0000_i1025" type="#_x0000_t75" style="width:248.9pt;height:89.9pt" o:ole="">
+          <v:shape id="_x0000_i1026" type="#_x0000_t75" style="width:248.9pt;height:89.9pt" o:ole="">
             <v:imagedata r:id="rId6" o:title=""/>
           </v:shape>
-          <o:OLEObject Type="Embed" ProgID="Paint.Picture" ShapeID="_x0000_i1025" DrawAspect="Content" ObjectID="_1706259061" r:id="rId7"/>
+          <o:OLEObject Type="Embed" ProgID="Paint.Picture" ShapeID="_x0000_i1026" DrawAspect="Content" ObjectID="_1706260321" r:id="rId7"/>
         </w:object>
       </w:r>
     </w:p>
@@ -117,6 +117,280 @@
                     <a:xfrm>
                       <a:off x="0" y="0"/>
                       <a:ext cx="5286375" cy="8772525"/>
+                    </a:xfrm>
+                    <a:prstGeom prst="rect">
+                      <a:avLst/>
+                    </a:prstGeom>
+                  </pic:spPr>
+                </pic:pic>
+              </a:graphicData>
+            </a:graphic>
+          </wp:inline>
+        </w:drawing>
+      </w:r>
+    </w:p>
+    <w:p>
+      <w:r>
+        <w:lastRenderedPageBreak/>
+        <w:t>Switch to another account in the Meta Mask and ensure the account has sufficient funds to buy an item.</w:t>
+      </w:r>
+    </w:p>
+    <w:p>
+      <w:r>
+        <w:t xml:space="preserve">Now we see that Buy Now button is enabled for the same listing. </w:t>
+      </w:r>
+    </w:p>
+    <w:p>
+      <w:r>
+        <w:rPr>
+          <w:noProof/>
+        </w:rPr>
+        <w:drawing>
+          <wp:inline distT="0" distB="0" distL="0" distR="0" wp14:anchorId="2C99A23C" wp14:editId="35E842F0">
+            <wp:extent cx="5731510" cy="3009265"/>
+            <wp:effectExtent l="0" t="0" r="2540" b="635"/>
+            <wp:docPr id="3" name="Picture 3" descr="Graphical user interface, website&#10;&#10;Description automatically generated"/>
+            <wp:cNvGraphicFramePr>
+              <a:graphicFrameLocks xmlns:a="http://schemas.openxmlformats.org/drawingml/2006/main" noChangeAspect="1"/>
+            </wp:cNvGraphicFramePr>
+            <a:graphic xmlns:a="http://schemas.openxmlformats.org/drawingml/2006/main">
+              <a:graphicData uri="http://schemas.openxmlformats.org/drawingml/2006/picture">
+                <pic:pic xmlns:pic="http://schemas.openxmlformats.org/drawingml/2006/picture">
+                  <pic:nvPicPr>
+                    <pic:cNvPr id="3" name="Picture 3" descr="Graphical user interface, website&#10;&#10;Description automatically generated"/>
+                    <pic:cNvPicPr/>
+                  </pic:nvPicPr>
+                  <pic:blipFill>
+                    <a:blip r:embed="rId10"/>
+                    <a:stretch>
+                      <a:fillRect/>
+                    </a:stretch>
+                  </pic:blipFill>
+                  <pic:spPr>
+                    <a:xfrm>
+                      <a:off x="0" y="0"/>
+                      <a:ext cx="5731510" cy="3009265"/>
+                    </a:xfrm>
+                    <a:prstGeom prst="rect">
+                      <a:avLst/>
+                    </a:prstGeom>
+                  </pic:spPr>
+                </pic:pic>
+              </a:graphicData>
+            </a:graphic>
+          </wp:inline>
+        </w:drawing>
+      </w:r>
+    </w:p>
+    <w:p/>
+    <w:p>
+      <w:r>
+        <w:rPr>
+          <w:noProof/>
+        </w:rPr>
+        <w:drawing>
+          <wp:inline distT="0" distB="0" distL="0" distR="0" wp14:anchorId="504DF1C7" wp14:editId="02167635">
+            <wp:extent cx="5731510" cy="3009265"/>
+            <wp:effectExtent l="0" t="0" r="2540" b="635"/>
+            <wp:docPr id="4" name="Picture 4" descr="Graphical user interface, application&#10;&#10;Description automatically generated"/>
+            <wp:cNvGraphicFramePr>
+              <a:graphicFrameLocks xmlns:a="http://schemas.openxmlformats.org/drawingml/2006/main" noChangeAspect="1"/>
+            </wp:cNvGraphicFramePr>
+            <a:graphic xmlns:a="http://schemas.openxmlformats.org/drawingml/2006/main">
+              <a:graphicData uri="http://schemas.openxmlformats.org/drawingml/2006/picture">
+                <pic:pic xmlns:pic="http://schemas.openxmlformats.org/drawingml/2006/picture">
+                  <pic:nvPicPr>
+                    <pic:cNvPr id="4" name="Picture 4" descr="Graphical user interface, application&#10;&#10;Description automatically generated"/>
+                    <pic:cNvPicPr/>
+                  </pic:nvPicPr>
+                  <pic:blipFill>
+                    <a:blip r:embed="rId11"/>
+                    <a:stretch>
+                      <a:fillRect/>
+                    </a:stretch>
+                  </pic:blipFill>
+                  <pic:spPr>
+                    <a:xfrm>
+                      <a:off x="0" y="0"/>
+                      <a:ext cx="5731510" cy="3009265"/>
+                    </a:xfrm>
+                    <a:prstGeom prst="rect">
+                      <a:avLst/>
+                    </a:prstGeom>
+                  </pic:spPr>
+                </pic:pic>
+              </a:graphicData>
+            </a:graphic>
+          </wp:inline>
+        </w:drawing>
+      </w:r>
+    </w:p>
+    <w:p/>
+    <w:p>
+      <w:r>
+        <w:rPr>
+          <w:noProof/>
+        </w:rPr>
+        <w:lastRenderedPageBreak/>
+        <w:drawing>
+          <wp:inline distT="0" distB="0" distL="0" distR="0" wp14:anchorId="0810228F" wp14:editId="3E3ADFAE">
+            <wp:extent cx="5731510" cy="3009265"/>
+            <wp:effectExtent l="0" t="0" r="2540" b="635"/>
+            <wp:docPr id="5" name="Picture 5" descr="Graphical user interface, application&#10;&#10;Description automatically generated"/>
+            <wp:cNvGraphicFramePr>
+              <a:graphicFrameLocks xmlns:a="http://schemas.openxmlformats.org/drawingml/2006/main" noChangeAspect="1"/>
+            </wp:cNvGraphicFramePr>
+            <a:graphic xmlns:a="http://schemas.openxmlformats.org/drawingml/2006/main">
+              <a:graphicData uri="http://schemas.openxmlformats.org/drawingml/2006/picture">
+                <pic:pic xmlns:pic="http://schemas.openxmlformats.org/drawingml/2006/picture">
+                  <pic:nvPicPr>
+                    <pic:cNvPr id="5" name="Picture 5" descr="Graphical user interface, application&#10;&#10;Description automatically generated"/>
+                    <pic:cNvPicPr/>
+                  </pic:nvPicPr>
+                  <pic:blipFill>
+                    <a:blip r:embed="rId12"/>
+                    <a:stretch>
+                      <a:fillRect/>
+                    </a:stretch>
+                  </pic:blipFill>
+                  <pic:spPr>
+                    <a:xfrm>
+                      <a:off x="0" y="0"/>
+                      <a:ext cx="5731510" cy="3009265"/>
+                    </a:xfrm>
+                    <a:prstGeom prst="rect">
+                      <a:avLst/>
+                    </a:prstGeom>
+                  </pic:spPr>
+                </pic:pic>
+              </a:graphicData>
+            </a:graphic>
+          </wp:inline>
+        </w:drawing>
+      </w:r>
+    </w:p>
+    <w:p/>
+    <w:p>
+      <w:r>
+        <w:rPr>
+          <w:noProof/>
+        </w:rPr>
+        <w:lastRenderedPageBreak/>
+        <w:drawing>
+          <wp:inline distT="0" distB="0" distL="0" distR="0" wp14:anchorId="750414B0" wp14:editId="389A9A8D">
+            <wp:extent cx="4943475" cy="8658225"/>
+            <wp:effectExtent l="0" t="0" r="9525" b="9525"/>
+            <wp:docPr id="6" name="Picture 6" descr="Graphical user interface, text, application, email&#10;&#10;Description automatically generated"/>
+            <wp:cNvGraphicFramePr>
+              <a:graphicFrameLocks xmlns:a="http://schemas.openxmlformats.org/drawingml/2006/main" noChangeAspect="1"/>
+            </wp:cNvGraphicFramePr>
+            <a:graphic xmlns:a="http://schemas.openxmlformats.org/drawingml/2006/main">
+              <a:graphicData uri="http://schemas.openxmlformats.org/drawingml/2006/picture">
+                <pic:pic xmlns:pic="http://schemas.openxmlformats.org/drawingml/2006/picture">
+                  <pic:nvPicPr>
+                    <pic:cNvPr id="6" name="Picture 6" descr="Graphical user interface, text, application, email&#10;&#10;Description automatically generated"/>
+                    <pic:cNvPicPr/>
+                  </pic:nvPicPr>
+                  <pic:blipFill>
+                    <a:blip r:embed="rId13"/>
+                    <a:stretch>
+                      <a:fillRect/>
+                    </a:stretch>
+                  </pic:blipFill>
+                  <pic:spPr>
+                    <a:xfrm>
+                      <a:off x="0" y="0"/>
+                      <a:ext cx="4943475" cy="8658225"/>
+                    </a:xfrm>
+                    <a:prstGeom prst="rect">
+                      <a:avLst/>
+                    </a:prstGeom>
+                  </pic:spPr>
+                </pic:pic>
+              </a:graphicData>
+            </a:graphic>
+          </wp:inline>
+        </w:drawing>
+      </w:r>
+    </w:p>
+    <w:p/>
+    <w:p>
+      <w:r>
+        <w:rPr>
+          <w:noProof/>
+        </w:rPr>
+        <w:drawing>
+          <wp:inline distT="0" distB="0" distL="0" distR="0" wp14:anchorId="7B193BD3" wp14:editId="6D657725">
+            <wp:extent cx="5731510" cy="3009265"/>
+            <wp:effectExtent l="0" t="0" r="2540" b="635"/>
+            <wp:docPr id="8" name="Picture 8" descr="Graphical user interface, website&#10;&#10;Description automatically generated"/>
+            <wp:cNvGraphicFramePr>
+              <a:graphicFrameLocks xmlns:a="http://schemas.openxmlformats.org/drawingml/2006/main" noChangeAspect="1"/>
+            </wp:cNvGraphicFramePr>
+            <a:graphic xmlns:a="http://schemas.openxmlformats.org/drawingml/2006/main">
+              <a:graphicData uri="http://schemas.openxmlformats.org/drawingml/2006/picture">
+                <pic:pic xmlns:pic="http://schemas.openxmlformats.org/drawingml/2006/picture">
+                  <pic:nvPicPr>
+                    <pic:cNvPr id="8" name="Picture 8" descr="Graphical user interface, website&#10;&#10;Description automatically generated"/>
+                    <pic:cNvPicPr/>
+                  </pic:nvPicPr>
+                  <pic:blipFill>
+                    <a:blip r:embed="rId14"/>
+                    <a:stretch>
+                      <a:fillRect/>
+                    </a:stretch>
+                  </pic:blipFill>
+                  <pic:spPr>
+                    <a:xfrm>
+                      <a:off x="0" y="0"/>
+                      <a:ext cx="5731510" cy="3009265"/>
+                    </a:xfrm>
+                    <a:prstGeom prst="rect">
+                      <a:avLst/>
+                    </a:prstGeom>
+                  </pic:spPr>
+                </pic:pic>
+              </a:graphicData>
+            </a:graphic>
+          </wp:inline>
+        </w:drawing>
+      </w:r>
+    </w:p>
+    <w:p>
+      <w:r>
+        <w:t>Now switch back to Account 1 (Originally used to list items) and see the activities listed below:</w:t>
+      </w:r>
+    </w:p>
+    <w:p>
+      <w:r>
+        <w:rPr>
+          <w:noProof/>
+        </w:rPr>
+        <w:drawing>
+          <wp:inline distT="0" distB="0" distL="0" distR="0" wp14:anchorId="2F501006" wp14:editId="32A2C8B2">
+            <wp:extent cx="5731510" cy="3009265"/>
+            <wp:effectExtent l="0" t="0" r="2540" b="635"/>
+            <wp:docPr id="9" name="Picture 9" descr="A screenshot of a computer&#10;&#10;Description automatically generated"/>
+            <wp:cNvGraphicFramePr>
+              <a:graphicFrameLocks xmlns:a="http://schemas.openxmlformats.org/drawingml/2006/main" noChangeAspect="1"/>
+            </wp:cNvGraphicFramePr>
+            <a:graphic xmlns:a="http://schemas.openxmlformats.org/drawingml/2006/main">
+              <a:graphicData uri="http://schemas.openxmlformats.org/drawingml/2006/picture">
+                <pic:pic xmlns:pic="http://schemas.openxmlformats.org/drawingml/2006/picture">
+                  <pic:nvPicPr>
+                    <pic:cNvPr id="9" name="Picture 9" descr="A screenshot of a computer&#10;&#10;Description automatically generated"/>
+                    <pic:cNvPicPr/>
+                  </pic:nvPicPr>
+                  <pic:blipFill>
+                    <a:blip r:embed="rId15"/>
+                    <a:stretch>
+                      <a:fillRect/>
+                    </a:stretch>
+                  </pic:blipFill>
+                  <pic:spPr>
+                    <a:xfrm>
+                      <a:off x="0" y="0"/>
+                      <a:ext cx="5731510" cy="3009265"/>
                     </a:xfrm>
                     <a:prstGeom prst="rect">
                       <a:avLst/>

</xml_diff>